<commit_message>
Updated document and removed commented out code.
</commit_message>
<xml_diff>
--- a/Todo System Design.docx
+++ b/Todo System Design.docx
@@ -306,16 +306,25 @@
         <w:t xml:space="preserve">I think the most important design thinking for this system is how to handle a great load of user requests. </w:t>
       </w:r>
     </w:p>
+    <w:p>
+      <w:proofErr w:type="spellStart"/>
+      <w:r>
+        <w:t>NServiceBus</w:t>
+      </w:r>
+      <w:proofErr w:type="spellEnd"/>
+      <w:r>
+        <w:t xml:space="preserve"> learning transport is used just for demonstration reasons, as in enterprise level, RabbitMQ would be preferred.</w:t>
+      </w:r>
+      <w:bookmarkStart w:id="0" w:name="_GoBack"/>
+      <w:bookmarkEnd w:id="0"/>
+    </w:p>
     <w:p/>
     <w:p/>
-    <w:p/>
-    <w:p>
-      <w:bookmarkStart w:id="0" w:name="_GoBack"/>
+    <w:p>
       <w:r>
         <w:rPr>
           <w:noProof/>
         </w:rPr>
-        <w:lastRenderedPageBreak/>
         <w:drawing>
           <wp:inline distT="0" distB="0" distL="0" distR="0" wp14:anchorId="12F92EA8" wp14:editId="055529DC">
             <wp:extent cx="5731510" cy="3640455"/>
@@ -358,7 +367,6 @@
           </wp:inline>
         </w:drawing>
       </w:r>
-      <w:bookmarkEnd w:id="0"/>
     </w:p>
     <w:sectPr>
       <w:pgSz w:w="11906" w:h="16838"/>

</xml_diff>